<commit_message>
Todd testing updating of Middlegrounds
To much better versions.
</commit_message>
<xml_diff>
--- a/Assets/Images/Level 1/Middlegrounds/Level 1 - Tile Generation Numbers.docx
+++ b/Assets/Images/Level 1/Middlegrounds/Level 1 - Tile Generation Numbers.docx
@@ -5,42 +5,98 @@
     <w:p>
       <w:pPr>
         <w:pStyle w:val="Title"/>
+        <w:rPr>
+          <w:rFonts w:ascii="Arial" w:hAnsi="Arial" w:cs="Arial"/>
+          <w:sz w:val="48"/>
+        </w:rPr>
       </w:pPr>
       <w:r>
-        <w:t>Level 1 – Random Generator (iPhone 5/4s)</w:t>
+        <w:rPr>
+          <w:rFonts w:ascii="Arial" w:hAnsi="Arial" w:cs="Arial"/>
+          <w:sz w:val="36"/>
+        </w:rPr>
+        <w:t xml:space="preserve">Level 1 – Random Generator (iPhone </w:t>
+      </w:r>
+      <w:r>
+        <w:rPr>
+          <w:rFonts w:ascii="Arial" w:hAnsi="Arial" w:cs="Arial"/>
+          <w:sz w:val="36"/>
+        </w:rPr>
+        <w:t>4/5/4s/5</w:t>
+      </w:r>
+      <w:r>
+        <w:rPr>
+          <w:rFonts w:ascii="Arial" w:hAnsi="Arial" w:cs="Arial"/>
+          <w:sz w:val="36"/>
+        </w:rPr>
+        <w:t>s)</w:t>
       </w:r>
     </w:p>
-    <w:p/>
     <w:p>
       <w:pPr>
         <w:rPr>
+          <w:rFonts w:ascii="Arial" w:hAnsi="Arial" w:cs="Arial"/>
+        </w:rPr>
+      </w:pPr>
+    </w:p>
+    <w:p>
+      <w:pPr>
+        <w:rPr>
+          <w:rFonts w:ascii="Arial" w:hAnsi="Arial" w:cs="Arial"/>
           <w:b/>
         </w:rPr>
       </w:pPr>
       <w:r>
         <w:rPr>
+          <w:rFonts w:ascii="Arial" w:hAnsi="Arial" w:cs="Arial"/>
           <w:b/>
         </w:rPr>
         <w:t>Starting Tile:</w:t>
       </w:r>
     </w:p>
     <w:p>
+      <w:pPr>
+        <w:rPr>
+          <w:rFonts w:ascii="Arial" w:hAnsi="Arial" w:cs="Arial"/>
+        </w:rPr>
+      </w:pPr>
       <w:r>
+        <w:rPr>
+          <w:rFonts w:ascii="Arial" w:hAnsi="Arial" w:cs="Arial"/>
+        </w:rPr>
         <w:t>Airstrip640</w:t>
       </w:r>
     </w:p>
-    <w:p/>
     <w:p>
+      <w:pPr>
+        <w:rPr>
+          <w:rFonts w:ascii="Arial" w:hAnsi="Arial" w:cs="Arial"/>
+        </w:rPr>
+      </w:pPr>
+    </w:p>
+    <w:p>
+      <w:pPr>
+        <w:rPr>
+          <w:rFonts w:ascii="Arial" w:hAnsi="Arial" w:cs="Arial"/>
+        </w:rPr>
+      </w:pPr>
       <w:r>
+        <w:rPr>
+          <w:rFonts w:ascii="Arial" w:hAnsi="Arial" w:cs="Arial"/>
+        </w:rPr>
         <w:t>Standard Generation: (</w:t>
       </w:r>
       <w:r>
         <w:rPr>
+          <w:rFonts w:ascii="Arial" w:hAnsi="Arial" w:cs="Arial"/>
           <w:b/>
         </w:rPr>
         <w:t>Condition 1</w:t>
       </w:r>
       <w:r>
+        <w:rPr>
+          <w:rFonts w:ascii="Arial" w:hAnsi="Arial" w:cs="Arial"/>
+        </w:rPr>
         <w:t>)</w:t>
       </w:r>
     </w:p>
@@ -51,24 +107,26 @@
         <w:tblLook w:val="04A0" w:firstRow="1" w:lastRow="0" w:firstColumn="1" w:lastColumn="0" w:noHBand="0" w:noVBand="1"/>
       </w:tblPr>
       <w:tblGrid>
-        <w:gridCol w:w="3258"/>
-        <w:gridCol w:w="3150"/>
-        <w:gridCol w:w="3150"/>
+        <w:gridCol w:w="2898"/>
+        <w:gridCol w:w="2970"/>
+        <w:gridCol w:w="2790"/>
       </w:tblGrid>
       <w:tr>
         <w:tc>
           <w:tcPr>
-            <w:tcW w:w="3258" w:type="dxa"/>
-          </w:tcPr>
-          <w:p>
-            <w:pPr>
-              <w:jc w:val="center"/>
-              <w:rPr>
+            <w:tcW w:w="2898" w:type="dxa"/>
+          </w:tcPr>
+          <w:p>
+            <w:pPr>
+              <w:jc w:val="center"/>
+              <w:rPr>
+                <w:rFonts w:ascii="Arial" w:hAnsi="Arial" w:cs="Arial"/>
                 <w:b/>
               </w:rPr>
             </w:pPr>
             <w:r>
               <w:rPr>
+                <w:rFonts w:ascii="Arial" w:hAnsi="Arial" w:cs="Arial"/>
                 <w:b/>
               </w:rPr>
               <w:t>TILE NAME</w:t>
@@ -77,17 +135,19 @@
         </w:tc>
         <w:tc>
           <w:tcPr>
-            <w:tcW w:w="3150" w:type="dxa"/>
-          </w:tcPr>
-          <w:p>
-            <w:pPr>
-              <w:jc w:val="center"/>
-              <w:rPr>
+            <w:tcW w:w="2970" w:type="dxa"/>
+          </w:tcPr>
+          <w:p>
+            <w:pPr>
+              <w:jc w:val="center"/>
+              <w:rPr>
+                <w:rFonts w:ascii="Arial" w:hAnsi="Arial" w:cs="Arial"/>
                 <w:b/>
               </w:rPr>
             </w:pPr>
             <w:r>
               <w:rPr>
+                <w:rFonts w:ascii="Arial" w:hAnsi="Arial" w:cs="Arial"/>
                 <w:b/>
               </w:rPr>
               <w:t>CHANCE OF APPEARING</w:t>
@@ -96,17 +156,19 @@
         </w:tc>
         <w:tc>
           <w:tcPr>
-            <w:tcW w:w="3150" w:type="dxa"/>
-          </w:tcPr>
-          <w:p>
-            <w:pPr>
-              <w:jc w:val="center"/>
-              <w:rPr>
+            <w:tcW w:w="2790" w:type="dxa"/>
+          </w:tcPr>
+          <w:p>
+            <w:pPr>
+              <w:jc w:val="center"/>
+              <w:rPr>
+                <w:rFonts w:ascii="Arial" w:hAnsi="Arial" w:cs="Arial"/>
                 <w:b/>
               </w:rPr>
             </w:pPr>
             <w:r>
               <w:rPr>
+                <w:rFonts w:ascii="Arial" w:hAnsi="Arial" w:cs="Arial"/>
                 <w:b/>
               </w:rPr>
               <w:t>CONDITION AFTER</w:t>
@@ -117,60 +179,113 @@
       <w:tr>
         <w:tc>
           <w:tcPr>
-            <w:tcW w:w="3258" w:type="dxa"/>
-          </w:tcPr>
-          <w:p/>
-        </w:tc>
-        <w:tc>
-          <w:tcPr>
-            <w:tcW w:w="3150" w:type="dxa"/>
-          </w:tcPr>
-          <w:p>
-            <w:pPr>
-              <w:jc w:val="center"/>
-            </w:pPr>
-          </w:p>
-        </w:tc>
-        <w:tc>
-          <w:tcPr>
-            <w:tcW w:w="3150" w:type="dxa"/>
-          </w:tcPr>
-          <w:p/>
+            <w:tcW w:w="2898" w:type="dxa"/>
+          </w:tcPr>
+          <w:p>
+            <w:pPr>
+              <w:rPr>
+                <w:rFonts w:ascii="Arial" w:hAnsi="Arial" w:cs="Arial"/>
+              </w:rPr>
+            </w:pPr>
+          </w:p>
+        </w:tc>
+        <w:tc>
+          <w:tcPr>
+            <w:tcW w:w="2970" w:type="dxa"/>
+          </w:tcPr>
+          <w:p>
+            <w:pPr>
+              <w:jc w:val="center"/>
+              <w:rPr>
+                <w:rFonts w:ascii="Arial" w:hAnsi="Arial" w:cs="Arial"/>
+              </w:rPr>
+            </w:pPr>
+          </w:p>
+        </w:tc>
+        <w:tc>
+          <w:tcPr>
+            <w:tcW w:w="2790" w:type="dxa"/>
+          </w:tcPr>
+          <w:p>
+            <w:pPr>
+              <w:rPr>
+                <w:rFonts w:ascii="Arial" w:hAnsi="Arial" w:cs="Arial"/>
+              </w:rPr>
+            </w:pPr>
+          </w:p>
         </w:tc>
       </w:tr>
       <w:tr>
         <w:tc>
           <w:tcPr>
-            <w:tcW w:w="3258" w:type="dxa"/>
-          </w:tcPr>
-          <w:p>
-            <w:r>
+            <w:tcW w:w="2898" w:type="dxa"/>
+          </w:tcPr>
+          <w:p>
+            <w:pPr>
+              <w:rPr>
+                <w:rFonts w:ascii="Arial" w:hAnsi="Arial" w:cs="Arial"/>
+              </w:rPr>
+            </w:pPr>
+            <w:r>
+              <w:rPr>
+                <w:rFonts w:ascii="Arial" w:hAnsi="Arial" w:cs="Arial"/>
+              </w:rPr>
               <w:t>Barn640</w:t>
             </w:r>
           </w:p>
         </w:tc>
         <w:tc>
           <w:tcPr>
-            <w:tcW w:w="3150" w:type="dxa"/>
-          </w:tcPr>
-          <w:p>
-            <w:pPr>
-              <w:jc w:val="center"/>
-            </w:pPr>
-            <w:r>
+            <w:tcW w:w="2970" w:type="dxa"/>
+          </w:tcPr>
+          <w:p>
+            <w:pPr>
+              <w:jc w:val="center"/>
+              <w:rPr>
+                <w:rFonts w:ascii="Arial" w:hAnsi="Arial" w:cs="Arial"/>
+              </w:rPr>
+            </w:pPr>
+            <w:r>
+              <w:rPr>
+                <w:rFonts w:ascii="Arial" w:hAnsi="Arial" w:cs="Arial"/>
+              </w:rPr>
               <w:t>9</w:t>
             </w:r>
             <w:r>
+              <w:rPr>
+                <w:rFonts w:ascii="Arial" w:hAnsi="Arial" w:cs="Arial"/>
+              </w:rPr>
               <w:t>%</w:t>
             </w:r>
           </w:p>
         </w:tc>
         <w:tc>
           <w:tcPr>
-            <w:tcW w:w="3150" w:type="dxa"/>
-          </w:tcPr>
-          <w:p>
-            <w:r>
+            <w:tcW w:w="2790" w:type="dxa"/>
+          </w:tcPr>
+          <w:p>
+            <w:pPr>
+              <w:rPr>
+                <w:rFonts w:ascii="Arial" w:hAnsi="Arial" w:cs="Arial"/>
+              </w:rPr>
+            </w:pPr>
+            <w:r>
+              <w:rPr>
+                <w:rFonts w:ascii="Arial" w:hAnsi="Arial" w:cs="Arial"/>
+                <w:i/>
+              </w:rPr>
+              <w:t>No Change</w:t>
+            </w:r>
+            <w:r>
+              <w:rPr>
+                <w:rFonts w:ascii="Arial" w:hAnsi="Arial" w:cs="Arial"/>
+              </w:rPr>
+              <w:t xml:space="preserve"> - </w:t>
+            </w:r>
+            <w:r>
+              <w:rPr>
+                <w:rFonts w:ascii="Arial" w:hAnsi="Arial" w:cs="Arial"/>
+              </w:rPr>
               <w:t>Condition 1</w:t>
             </w:r>
           </w:p>
@@ -179,36 +294,61 @@
       <w:tr>
         <w:tc>
           <w:tcPr>
-            <w:tcW w:w="3258" w:type="dxa"/>
-          </w:tcPr>
-          <w:p>
-            <w:r>
+            <w:tcW w:w="2898" w:type="dxa"/>
+          </w:tcPr>
+          <w:p>
+            <w:pPr>
+              <w:rPr>
+                <w:rFonts w:ascii="Arial" w:hAnsi="Arial" w:cs="Arial"/>
+              </w:rPr>
+            </w:pPr>
+            <w:r>
+              <w:rPr>
+                <w:rFonts w:ascii="Arial" w:hAnsi="Arial" w:cs="Arial"/>
+              </w:rPr>
               <w:t>Corn_Field_Left640</w:t>
             </w:r>
           </w:p>
         </w:tc>
         <w:tc>
           <w:tcPr>
-            <w:tcW w:w="3150" w:type="dxa"/>
-          </w:tcPr>
-          <w:p>
-            <w:pPr>
-              <w:jc w:val="center"/>
-            </w:pPr>
-            <w:r>
+            <w:tcW w:w="2970" w:type="dxa"/>
+          </w:tcPr>
+          <w:p>
+            <w:pPr>
+              <w:jc w:val="center"/>
+              <w:rPr>
+                <w:rFonts w:ascii="Arial" w:hAnsi="Arial" w:cs="Arial"/>
+              </w:rPr>
+            </w:pPr>
+            <w:r>
+              <w:rPr>
+                <w:rFonts w:ascii="Arial" w:hAnsi="Arial" w:cs="Arial"/>
+              </w:rPr>
               <w:t>12</w:t>
             </w:r>
             <w:r>
+              <w:rPr>
+                <w:rFonts w:ascii="Arial" w:hAnsi="Arial" w:cs="Arial"/>
+              </w:rPr>
               <w:t>%</w:t>
             </w:r>
           </w:p>
         </w:tc>
         <w:tc>
           <w:tcPr>
-            <w:tcW w:w="3150" w:type="dxa"/>
-          </w:tcPr>
-          <w:p>
-            <w:r>
+            <w:tcW w:w="2790" w:type="dxa"/>
+          </w:tcPr>
+          <w:p>
+            <w:pPr>
+              <w:rPr>
+                <w:rFonts w:ascii="Arial" w:hAnsi="Arial" w:cs="Arial"/>
+              </w:rPr>
+            </w:pPr>
+            <w:r>
+              <w:rPr>
+                <w:rFonts w:ascii="Arial" w:hAnsi="Arial" w:cs="Arial"/>
+              </w:rPr>
               <w:t>Condition 3</w:t>
             </w:r>
           </w:p>
@@ -217,33 +357,68 @@
       <w:tr>
         <w:tc>
           <w:tcPr>
-            <w:tcW w:w="3258" w:type="dxa"/>
-          </w:tcPr>
-          <w:p>
-            <w:r>
+            <w:tcW w:w="2898" w:type="dxa"/>
+          </w:tcPr>
+          <w:p>
+            <w:pPr>
+              <w:rPr>
+                <w:rFonts w:ascii="Arial" w:hAnsi="Arial" w:cs="Arial"/>
+              </w:rPr>
+            </w:pPr>
+            <w:r>
+              <w:rPr>
+                <w:rFonts w:ascii="Arial" w:hAnsi="Arial" w:cs="Arial"/>
+              </w:rPr>
               <w:t>Cows640</w:t>
             </w:r>
           </w:p>
         </w:tc>
         <w:tc>
           <w:tcPr>
-            <w:tcW w:w="3150" w:type="dxa"/>
-          </w:tcPr>
-          <w:p>
-            <w:pPr>
-              <w:jc w:val="center"/>
-            </w:pPr>
-            <w:r>
+            <w:tcW w:w="2970" w:type="dxa"/>
+          </w:tcPr>
+          <w:p>
+            <w:pPr>
+              <w:jc w:val="center"/>
+              <w:rPr>
+                <w:rFonts w:ascii="Arial" w:hAnsi="Arial" w:cs="Arial"/>
+              </w:rPr>
+            </w:pPr>
+            <w:r>
+              <w:rPr>
+                <w:rFonts w:ascii="Arial" w:hAnsi="Arial" w:cs="Arial"/>
+              </w:rPr>
               <w:t>10%</w:t>
             </w:r>
           </w:p>
         </w:tc>
         <w:tc>
           <w:tcPr>
-            <w:tcW w:w="3150" w:type="dxa"/>
-          </w:tcPr>
-          <w:p>
-            <w:r>
+            <w:tcW w:w="2790" w:type="dxa"/>
+          </w:tcPr>
+          <w:p>
+            <w:pPr>
+              <w:rPr>
+                <w:rFonts w:ascii="Arial" w:hAnsi="Arial" w:cs="Arial"/>
+              </w:rPr>
+            </w:pPr>
+            <w:r>
+              <w:rPr>
+                <w:rFonts w:ascii="Arial" w:hAnsi="Arial" w:cs="Arial"/>
+                <w:i/>
+              </w:rPr>
+              <w:t>No Change</w:t>
+            </w:r>
+            <w:r>
+              <w:rPr>
+                <w:rFonts w:ascii="Arial" w:hAnsi="Arial" w:cs="Arial"/>
+              </w:rPr>
+              <w:t xml:space="preserve"> - </w:t>
+            </w:r>
+            <w:r>
+              <w:rPr>
+                <w:rFonts w:ascii="Arial" w:hAnsi="Arial" w:cs="Arial"/>
+              </w:rPr>
               <w:t>Condition 1</w:t>
             </w:r>
           </w:p>
@@ -252,33 +427,68 @@
       <w:tr>
         <w:tc>
           <w:tcPr>
-            <w:tcW w:w="3258" w:type="dxa"/>
-          </w:tcPr>
-          <w:p>
-            <w:r>
+            <w:tcW w:w="2898" w:type="dxa"/>
+          </w:tcPr>
+          <w:p>
+            <w:pPr>
+              <w:rPr>
+                <w:rFonts w:ascii="Arial" w:hAnsi="Arial" w:cs="Arial"/>
+              </w:rPr>
+            </w:pPr>
+            <w:r>
+              <w:rPr>
+                <w:rFonts w:ascii="Arial" w:hAnsi="Arial" w:cs="Arial"/>
+              </w:rPr>
               <w:t>Farm_House640</w:t>
             </w:r>
           </w:p>
         </w:tc>
         <w:tc>
           <w:tcPr>
-            <w:tcW w:w="3150" w:type="dxa"/>
-          </w:tcPr>
-          <w:p>
-            <w:pPr>
-              <w:jc w:val="center"/>
-            </w:pPr>
-            <w:r>
+            <w:tcW w:w="2970" w:type="dxa"/>
+          </w:tcPr>
+          <w:p>
+            <w:pPr>
+              <w:jc w:val="center"/>
+              <w:rPr>
+                <w:rFonts w:ascii="Arial" w:hAnsi="Arial" w:cs="Arial"/>
+              </w:rPr>
+            </w:pPr>
+            <w:r>
+              <w:rPr>
+                <w:rFonts w:ascii="Arial" w:hAnsi="Arial" w:cs="Arial"/>
+              </w:rPr>
               <w:t>9%</w:t>
             </w:r>
           </w:p>
         </w:tc>
         <w:tc>
           <w:tcPr>
-            <w:tcW w:w="3150" w:type="dxa"/>
-          </w:tcPr>
-          <w:p>
-            <w:r>
+            <w:tcW w:w="2790" w:type="dxa"/>
+          </w:tcPr>
+          <w:p>
+            <w:pPr>
+              <w:rPr>
+                <w:rFonts w:ascii="Arial" w:hAnsi="Arial" w:cs="Arial"/>
+              </w:rPr>
+            </w:pPr>
+            <w:r>
+              <w:rPr>
+                <w:rFonts w:ascii="Arial" w:hAnsi="Arial" w:cs="Arial"/>
+                <w:i/>
+              </w:rPr>
+              <w:t>No Change</w:t>
+            </w:r>
+            <w:r>
+              <w:rPr>
+                <w:rFonts w:ascii="Arial" w:hAnsi="Arial" w:cs="Arial"/>
+              </w:rPr>
+              <w:t xml:space="preserve"> - </w:t>
+            </w:r>
+            <w:r>
+              <w:rPr>
+                <w:rFonts w:ascii="Arial" w:hAnsi="Arial" w:cs="Arial"/>
+              </w:rPr>
               <w:t>Condition 1</w:t>
             </w:r>
           </w:p>
@@ -287,36 +497,74 @@
       <w:tr>
         <w:tc>
           <w:tcPr>
-            <w:tcW w:w="3258" w:type="dxa"/>
-          </w:tcPr>
-          <w:p>
-            <w:r>
+            <w:tcW w:w="2898" w:type="dxa"/>
+          </w:tcPr>
+          <w:p>
+            <w:pPr>
+              <w:rPr>
+                <w:rFonts w:ascii="Arial" w:hAnsi="Arial" w:cs="Arial"/>
+              </w:rPr>
+            </w:pPr>
+            <w:r>
+              <w:rPr>
+                <w:rFonts w:ascii="Arial" w:hAnsi="Arial" w:cs="Arial"/>
+              </w:rPr>
               <w:t>Flatlands640</w:t>
             </w:r>
           </w:p>
         </w:tc>
         <w:tc>
           <w:tcPr>
-            <w:tcW w:w="3150" w:type="dxa"/>
-          </w:tcPr>
-          <w:p>
-            <w:pPr>
-              <w:jc w:val="center"/>
-            </w:pPr>
-            <w:r>
+            <w:tcW w:w="2970" w:type="dxa"/>
+          </w:tcPr>
+          <w:p>
+            <w:pPr>
+              <w:jc w:val="center"/>
+              <w:rPr>
+                <w:rFonts w:ascii="Arial" w:hAnsi="Arial" w:cs="Arial"/>
+              </w:rPr>
+            </w:pPr>
+            <w:r>
+              <w:rPr>
+                <w:rFonts w:ascii="Arial" w:hAnsi="Arial" w:cs="Arial"/>
+              </w:rPr>
               <w:t>18</w:t>
             </w:r>
             <w:r>
+              <w:rPr>
+                <w:rFonts w:ascii="Arial" w:hAnsi="Arial" w:cs="Arial"/>
+              </w:rPr>
               <w:t>%</w:t>
             </w:r>
           </w:p>
         </w:tc>
         <w:tc>
           <w:tcPr>
-            <w:tcW w:w="3150" w:type="dxa"/>
-          </w:tcPr>
-          <w:p>
-            <w:r>
+            <w:tcW w:w="2790" w:type="dxa"/>
+          </w:tcPr>
+          <w:p>
+            <w:pPr>
+              <w:rPr>
+                <w:rFonts w:ascii="Arial" w:hAnsi="Arial" w:cs="Arial"/>
+              </w:rPr>
+            </w:pPr>
+            <w:r>
+              <w:rPr>
+                <w:rFonts w:ascii="Arial" w:hAnsi="Arial" w:cs="Arial"/>
+                <w:i/>
+              </w:rPr>
+              <w:t>No Change</w:t>
+            </w:r>
+            <w:r>
+              <w:rPr>
+                <w:rFonts w:ascii="Arial" w:hAnsi="Arial" w:cs="Arial"/>
+              </w:rPr>
+              <w:t xml:space="preserve"> - </w:t>
+            </w:r>
+            <w:r>
+              <w:rPr>
+                <w:rFonts w:ascii="Arial" w:hAnsi="Arial" w:cs="Arial"/>
+              </w:rPr>
               <w:t>Condition 1</w:t>
             </w:r>
           </w:p>
@@ -325,33 +573,68 @@
       <w:tr>
         <w:tc>
           <w:tcPr>
-            <w:tcW w:w="3258" w:type="dxa"/>
-          </w:tcPr>
-          <w:p>
-            <w:r>
+            <w:tcW w:w="2898" w:type="dxa"/>
+          </w:tcPr>
+          <w:p>
+            <w:pPr>
+              <w:rPr>
+                <w:rFonts w:ascii="Arial" w:hAnsi="Arial" w:cs="Arial"/>
+              </w:rPr>
+            </w:pPr>
+            <w:r>
+              <w:rPr>
+                <w:rFonts w:ascii="Arial" w:hAnsi="Arial" w:cs="Arial"/>
+              </w:rPr>
               <w:t>Hills1_640</w:t>
             </w:r>
           </w:p>
         </w:tc>
         <w:tc>
           <w:tcPr>
-            <w:tcW w:w="3150" w:type="dxa"/>
-          </w:tcPr>
-          <w:p>
-            <w:pPr>
-              <w:jc w:val="center"/>
-            </w:pPr>
-            <w:r>
+            <w:tcW w:w="2970" w:type="dxa"/>
+          </w:tcPr>
+          <w:p>
+            <w:pPr>
+              <w:jc w:val="center"/>
+              <w:rPr>
+                <w:rFonts w:ascii="Arial" w:hAnsi="Arial" w:cs="Arial"/>
+              </w:rPr>
+            </w:pPr>
+            <w:r>
+              <w:rPr>
+                <w:rFonts w:ascii="Arial" w:hAnsi="Arial" w:cs="Arial"/>
+              </w:rPr>
               <w:t>10%</w:t>
             </w:r>
           </w:p>
         </w:tc>
         <w:tc>
           <w:tcPr>
-            <w:tcW w:w="3150" w:type="dxa"/>
-          </w:tcPr>
-          <w:p>
-            <w:r>
+            <w:tcW w:w="2790" w:type="dxa"/>
+          </w:tcPr>
+          <w:p>
+            <w:pPr>
+              <w:rPr>
+                <w:rFonts w:ascii="Arial" w:hAnsi="Arial" w:cs="Arial"/>
+              </w:rPr>
+            </w:pPr>
+            <w:r>
+              <w:rPr>
+                <w:rFonts w:ascii="Arial" w:hAnsi="Arial" w:cs="Arial"/>
+                <w:i/>
+              </w:rPr>
+              <w:t>No Change</w:t>
+            </w:r>
+            <w:r>
+              <w:rPr>
+                <w:rFonts w:ascii="Arial" w:hAnsi="Arial" w:cs="Arial"/>
+              </w:rPr>
+              <w:t xml:space="preserve"> - </w:t>
+            </w:r>
+            <w:r>
+              <w:rPr>
+                <w:rFonts w:ascii="Arial" w:hAnsi="Arial" w:cs="Arial"/>
+              </w:rPr>
               <w:t>Condition 1</w:t>
             </w:r>
           </w:p>
@@ -360,33 +643,68 @@
       <w:tr>
         <w:tc>
           <w:tcPr>
-            <w:tcW w:w="3258" w:type="dxa"/>
-          </w:tcPr>
-          <w:p>
-            <w:r>
+            <w:tcW w:w="2898" w:type="dxa"/>
+          </w:tcPr>
+          <w:p>
+            <w:pPr>
+              <w:rPr>
+                <w:rFonts w:ascii="Arial" w:hAnsi="Arial" w:cs="Arial"/>
+              </w:rPr>
+            </w:pPr>
+            <w:r>
+              <w:rPr>
+                <w:rFonts w:ascii="Arial" w:hAnsi="Arial" w:cs="Arial"/>
+              </w:rPr>
               <w:t>Hills2_640</w:t>
             </w:r>
           </w:p>
         </w:tc>
         <w:tc>
           <w:tcPr>
-            <w:tcW w:w="3150" w:type="dxa"/>
-          </w:tcPr>
-          <w:p>
-            <w:pPr>
-              <w:jc w:val="center"/>
-            </w:pPr>
-            <w:r>
+            <w:tcW w:w="2970" w:type="dxa"/>
+          </w:tcPr>
+          <w:p>
+            <w:pPr>
+              <w:jc w:val="center"/>
+              <w:rPr>
+                <w:rFonts w:ascii="Arial" w:hAnsi="Arial" w:cs="Arial"/>
+              </w:rPr>
+            </w:pPr>
+            <w:r>
+              <w:rPr>
+                <w:rFonts w:ascii="Arial" w:hAnsi="Arial" w:cs="Arial"/>
+              </w:rPr>
               <w:t>10%</w:t>
             </w:r>
           </w:p>
         </w:tc>
         <w:tc>
           <w:tcPr>
-            <w:tcW w:w="3150" w:type="dxa"/>
-          </w:tcPr>
-          <w:p>
-            <w:r>
+            <w:tcW w:w="2790" w:type="dxa"/>
+          </w:tcPr>
+          <w:p>
+            <w:pPr>
+              <w:rPr>
+                <w:rFonts w:ascii="Arial" w:hAnsi="Arial" w:cs="Arial"/>
+              </w:rPr>
+            </w:pPr>
+            <w:r>
+              <w:rPr>
+                <w:rFonts w:ascii="Arial" w:hAnsi="Arial" w:cs="Arial"/>
+                <w:i/>
+              </w:rPr>
+              <w:t>No Change</w:t>
+            </w:r>
+            <w:r>
+              <w:rPr>
+                <w:rFonts w:ascii="Arial" w:hAnsi="Arial" w:cs="Arial"/>
+              </w:rPr>
+              <w:t xml:space="preserve"> - </w:t>
+            </w:r>
+            <w:r>
+              <w:rPr>
+                <w:rFonts w:ascii="Arial" w:hAnsi="Arial" w:cs="Arial"/>
+              </w:rPr>
               <w:t>Condition 1</w:t>
             </w:r>
           </w:p>
@@ -395,33 +713,55 @@
       <w:tr>
         <w:tc>
           <w:tcPr>
-            <w:tcW w:w="3258" w:type="dxa"/>
-          </w:tcPr>
-          <w:p>
-            <w:r>
+            <w:tcW w:w="2898" w:type="dxa"/>
+          </w:tcPr>
+          <w:p>
+            <w:pPr>
+              <w:rPr>
+                <w:rFonts w:ascii="Arial" w:hAnsi="Arial" w:cs="Arial"/>
+              </w:rPr>
+            </w:pPr>
+            <w:r>
+              <w:rPr>
+                <w:rFonts w:ascii="Arial" w:hAnsi="Arial" w:cs="Arial"/>
+              </w:rPr>
               <w:t>Shore1_640</w:t>
             </w:r>
           </w:p>
         </w:tc>
         <w:tc>
           <w:tcPr>
-            <w:tcW w:w="3150" w:type="dxa"/>
-          </w:tcPr>
-          <w:p>
-            <w:pPr>
-              <w:jc w:val="center"/>
-            </w:pPr>
-            <w:r>
+            <w:tcW w:w="2970" w:type="dxa"/>
+          </w:tcPr>
+          <w:p>
+            <w:pPr>
+              <w:jc w:val="center"/>
+              <w:rPr>
+                <w:rFonts w:ascii="Arial" w:hAnsi="Arial" w:cs="Arial"/>
+              </w:rPr>
+            </w:pPr>
+            <w:r>
+              <w:rPr>
+                <w:rFonts w:ascii="Arial" w:hAnsi="Arial" w:cs="Arial"/>
+              </w:rPr>
               <w:t>5.5%</w:t>
             </w:r>
           </w:p>
         </w:tc>
         <w:tc>
           <w:tcPr>
-            <w:tcW w:w="3150" w:type="dxa"/>
-          </w:tcPr>
-          <w:p>
-            <w:r>
+            <w:tcW w:w="2790" w:type="dxa"/>
+          </w:tcPr>
+          <w:p>
+            <w:pPr>
+              <w:rPr>
+                <w:rFonts w:ascii="Arial" w:hAnsi="Arial" w:cs="Arial"/>
+              </w:rPr>
+            </w:pPr>
+            <w:r>
+              <w:rPr>
+                <w:rFonts w:ascii="Arial" w:hAnsi="Arial" w:cs="Arial"/>
+              </w:rPr>
               <w:t>Condition 2</w:t>
             </w:r>
           </w:p>
@@ -430,33 +770,55 @@
       <w:tr>
         <w:tc>
           <w:tcPr>
-            <w:tcW w:w="3258" w:type="dxa"/>
-          </w:tcPr>
-          <w:p>
-            <w:r>
+            <w:tcW w:w="2898" w:type="dxa"/>
+          </w:tcPr>
+          <w:p>
+            <w:pPr>
+              <w:rPr>
+                <w:rFonts w:ascii="Arial" w:hAnsi="Arial" w:cs="Arial"/>
+              </w:rPr>
+            </w:pPr>
+            <w:r>
+              <w:rPr>
+                <w:rFonts w:ascii="Arial" w:hAnsi="Arial" w:cs="Arial"/>
+              </w:rPr>
               <w:t>Shore2_640</w:t>
             </w:r>
           </w:p>
         </w:tc>
         <w:tc>
           <w:tcPr>
-            <w:tcW w:w="3150" w:type="dxa"/>
-          </w:tcPr>
-          <w:p>
-            <w:pPr>
-              <w:jc w:val="center"/>
-            </w:pPr>
-            <w:r>
+            <w:tcW w:w="2970" w:type="dxa"/>
+          </w:tcPr>
+          <w:p>
+            <w:pPr>
+              <w:jc w:val="center"/>
+              <w:rPr>
+                <w:rFonts w:ascii="Arial" w:hAnsi="Arial" w:cs="Arial"/>
+              </w:rPr>
+            </w:pPr>
+            <w:r>
+              <w:rPr>
+                <w:rFonts w:ascii="Arial" w:hAnsi="Arial" w:cs="Arial"/>
+              </w:rPr>
               <w:t>5.5%</w:t>
             </w:r>
           </w:p>
         </w:tc>
         <w:tc>
           <w:tcPr>
-            <w:tcW w:w="3150" w:type="dxa"/>
-          </w:tcPr>
-          <w:p>
-            <w:r>
+            <w:tcW w:w="2790" w:type="dxa"/>
+          </w:tcPr>
+          <w:p>
+            <w:pPr>
+              <w:rPr>
+                <w:rFonts w:ascii="Arial" w:hAnsi="Arial" w:cs="Arial"/>
+              </w:rPr>
+            </w:pPr>
+            <w:r>
+              <w:rPr>
+                <w:rFonts w:ascii="Arial" w:hAnsi="Arial" w:cs="Arial"/>
+              </w:rPr>
               <w:t>Condition 2</w:t>
             </w:r>
           </w:p>
@@ -465,33 +827,55 @@
       <w:tr>
         <w:tc>
           <w:tcPr>
-            <w:tcW w:w="3258" w:type="dxa"/>
-          </w:tcPr>
-          <w:p>
-            <w:r>
+            <w:tcW w:w="2898" w:type="dxa"/>
+          </w:tcPr>
+          <w:p>
+            <w:pPr>
+              <w:rPr>
+                <w:rFonts w:ascii="Arial" w:hAnsi="Arial" w:cs="Arial"/>
+              </w:rPr>
+            </w:pPr>
+            <w:r>
+              <w:rPr>
+                <w:rFonts w:ascii="Arial" w:hAnsi="Arial" w:cs="Arial"/>
+              </w:rPr>
               <w:t>Shore3_640</w:t>
             </w:r>
           </w:p>
         </w:tc>
         <w:tc>
           <w:tcPr>
-            <w:tcW w:w="3150" w:type="dxa"/>
-          </w:tcPr>
-          <w:p>
-            <w:pPr>
-              <w:jc w:val="center"/>
-            </w:pPr>
-            <w:r>
+            <w:tcW w:w="2970" w:type="dxa"/>
+          </w:tcPr>
+          <w:p>
+            <w:pPr>
+              <w:jc w:val="center"/>
+              <w:rPr>
+                <w:rFonts w:ascii="Arial" w:hAnsi="Arial" w:cs="Arial"/>
+              </w:rPr>
+            </w:pPr>
+            <w:r>
+              <w:rPr>
+                <w:rFonts w:ascii="Arial" w:hAnsi="Arial" w:cs="Arial"/>
+              </w:rPr>
               <w:t>5.5%</w:t>
             </w:r>
           </w:p>
         </w:tc>
         <w:tc>
           <w:tcPr>
-            <w:tcW w:w="3150" w:type="dxa"/>
-          </w:tcPr>
-          <w:p>
-            <w:r>
+            <w:tcW w:w="2790" w:type="dxa"/>
+          </w:tcPr>
+          <w:p>
+            <w:pPr>
+              <w:rPr>
+                <w:rFonts w:ascii="Arial" w:hAnsi="Arial" w:cs="Arial"/>
+              </w:rPr>
+            </w:pPr>
+            <w:r>
+              <w:rPr>
+                <w:rFonts w:ascii="Arial" w:hAnsi="Arial" w:cs="Arial"/>
+              </w:rPr>
               <w:t>Condition 2</w:t>
             </w:r>
           </w:p>
@@ -500,51 +884,91 @@
       <w:tr>
         <w:tc>
           <w:tcPr>
-            <w:tcW w:w="3258" w:type="dxa"/>
-          </w:tcPr>
-          <w:p>
-            <w:r>
+            <w:tcW w:w="2898" w:type="dxa"/>
+          </w:tcPr>
+          <w:p>
+            <w:pPr>
+              <w:rPr>
+                <w:rFonts w:ascii="Arial" w:hAnsi="Arial" w:cs="Arial"/>
+              </w:rPr>
+            </w:pPr>
+            <w:r>
+              <w:rPr>
+                <w:rFonts w:ascii="Arial" w:hAnsi="Arial" w:cs="Arial"/>
+              </w:rPr>
               <w:t>Shore4_640</w:t>
             </w:r>
           </w:p>
         </w:tc>
         <w:tc>
           <w:tcPr>
-            <w:tcW w:w="3150" w:type="dxa"/>
-          </w:tcPr>
-          <w:p>
-            <w:pPr>
-              <w:jc w:val="center"/>
-            </w:pPr>
-            <w:r>
+            <w:tcW w:w="2970" w:type="dxa"/>
+          </w:tcPr>
+          <w:p>
+            <w:pPr>
+              <w:jc w:val="center"/>
+              <w:rPr>
+                <w:rFonts w:ascii="Arial" w:hAnsi="Arial" w:cs="Arial"/>
+              </w:rPr>
+            </w:pPr>
+            <w:r>
+              <w:rPr>
+                <w:rFonts w:ascii="Arial" w:hAnsi="Arial" w:cs="Arial"/>
+              </w:rPr>
               <w:t>5.5%</w:t>
             </w:r>
           </w:p>
         </w:tc>
         <w:tc>
           <w:tcPr>
-            <w:tcW w:w="3150" w:type="dxa"/>
-          </w:tcPr>
-          <w:p>
-            <w:r>
+            <w:tcW w:w="2790" w:type="dxa"/>
+          </w:tcPr>
+          <w:p>
+            <w:pPr>
+              <w:rPr>
+                <w:rFonts w:ascii="Arial" w:hAnsi="Arial" w:cs="Arial"/>
+              </w:rPr>
+            </w:pPr>
+            <w:r>
+              <w:rPr>
+                <w:rFonts w:ascii="Arial" w:hAnsi="Arial" w:cs="Arial"/>
+              </w:rPr>
               <w:t>Condition 2</w:t>
             </w:r>
           </w:p>
         </w:tc>
       </w:tr>
     </w:tbl>
-    <w:p/>
     <w:p>
+      <w:pPr>
+        <w:rPr>
+          <w:rFonts w:ascii="Arial" w:hAnsi="Arial" w:cs="Arial"/>
+        </w:rPr>
+      </w:pPr>
+    </w:p>
+    <w:p>
+      <w:pPr>
+        <w:rPr>
+          <w:rFonts w:ascii="Arial" w:hAnsi="Arial" w:cs="Arial"/>
+        </w:rPr>
+      </w:pPr>
       <w:r>
+        <w:rPr>
+          <w:rFonts w:ascii="Arial" w:hAnsi="Arial" w:cs="Arial"/>
+        </w:rPr>
         <w:t>Water Generation: (</w:t>
       </w:r>
       <w:r>
         <w:rPr>
+          <w:rFonts w:ascii="Arial" w:hAnsi="Arial" w:cs="Arial"/>
           <w:b/>
         </w:rPr>
         <w:t>Condition 2</w:t>
       </w:r>
       <w:r>
+        <w:rPr>
+          <w:rFonts w:ascii="Arial" w:hAnsi="Arial" w:cs="Arial"/>
+        </w:rPr>
         <w:t>)</w:t>
       </w:r>
     </w:p>
@@ -555,24 +979,26 @@
         <w:tblLook w:val="04A0" w:firstRow="1" w:lastRow="0" w:firstColumn="1" w:lastColumn="0" w:noHBand="0" w:noVBand="1"/>
       </w:tblPr>
       <w:tblGrid>
-        <w:gridCol w:w="3192"/>
-        <w:gridCol w:w="3192"/>
-        <w:gridCol w:w="3192"/>
+        <w:gridCol w:w="2898"/>
+        <w:gridCol w:w="2970"/>
+        <w:gridCol w:w="2790"/>
       </w:tblGrid>
       <w:tr>
         <w:tc>
           <w:tcPr>
-            <w:tcW w:w="3192" w:type="dxa"/>
-          </w:tcPr>
-          <w:p>
-            <w:pPr>
-              <w:jc w:val="center"/>
-              <w:rPr>
+            <w:tcW w:w="2898" w:type="dxa"/>
+          </w:tcPr>
+          <w:p>
+            <w:pPr>
+              <w:jc w:val="center"/>
+              <w:rPr>
+                <w:rFonts w:ascii="Arial" w:hAnsi="Arial" w:cs="Arial"/>
                 <w:b/>
               </w:rPr>
             </w:pPr>
             <w:r>
               <w:rPr>
+                <w:rFonts w:ascii="Arial" w:hAnsi="Arial" w:cs="Arial"/>
                 <w:b/>
               </w:rPr>
               <w:t>TILE NAME</w:t>
@@ -581,17 +1007,19 @@
         </w:tc>
         <w:tc>
           <w:tcPr>
-            <w:tcW w:w="3192" w:type="dxa"/>
-          </w:tcPr>
-          <w:p>
-            <w:pPr>
-              <w:jc w:val="center"/>
-              <w:rPr>
+            <w:tcW w:w="2970" w:type="dxa"/>
+          </w:tcPr>
+          <w:p>
+            <w:pPr>
+              <w:jc w:val="center"/>
+              <w:rPr>
+                <w:rFonts w:ascii="Arial" w:hAnsi="Arial" w:cs="Arial"/>
                 <w:b/>
               </w:rPr>
             </w:pPr>
             <w:r>
               <w:rPr>
+                <w:rFonts w:ascii="Arial" w:hAnsi="Arial" w:cs="Arial"/>
                 <w:b/>
               </w:rPr>
               <w:t>CHANCE OF APPEARING</w:t>
@@ -600,17 +1028,19 @@
         </w:tc>
         <w:tc>
           <w:tcPr>
-            <w:tcW w:w="3192" w:type="dxa"/>
-          </w:tcPr>
-          <w:p>
-            <w:pPr>
-              <w:jc w:val="center"/>
-              <w:rPr>
+            <w:tcW w:w="2790" w:type="dxa"/>
+          </w:tcPr>
+          <w:p>
+            <w:pPr>
+              <w:jc w:val="center"/>
+              <w:rPr>
+                <w:rFonts w:ascii="Arial" w:hAnsi="Arial" w:cs="Arial"/>
                 <w:b/>
               </w:rPr>
             </w:pPr>
             <w:r>
               <w:rPr>
+                <w:rFonts w:ascii="Arial" w:hAnsi="Arial" w:cs="Arial"/>
                 <w:b/>
               </w:rPr>
               <w:t>CONDITION AFTER</w:t>
@@ -621,59 +1051,118 @@
       <w:tr>
         <w:tc>
           <w:tcPr>
-            <w:tcW w:w="3192" w:type="dxa"/>
-          </w:tcPr>
-          <w:p/>
-        </w:tc>
-        <w:tc>
-          <w:tcPr>
-            <w:tcW w:w="3192" w:type="dxa"/>
-          </w:tcPr>
-          <w:p/>
-        </w:tc>
-        <w:tc>
-          <w:tcPr>
-            <w:tcW w:w="3192" w:type="dxa"/>
-          </w:tcPr>
-          <w:p/>
+            <w:tcW w:w="2898" w:type="dxa"/>
+          </w:tcPr>
+          <w:p>
+            <w:pPr>
+              <w:rPr>
+                <w:rFonts w:ascii="Arial" w:hAnsi="Arial" w:cs="Arial"/>
+              </w:rPr>
+            </w:pPr>
+          </w:p>
+        </w:tc>
+        <w:tc>
+          <w:tcPr>
+            <w:tcW w:w="2970" w:type="dxa"/>
+          </w:tcPr>
+          <w:p>
+            <w:pPr>
+              <w:rPr>
+                <w:rFonts w:ascii="Arial" w:hAnsi="Arial" w:cs="Arial"/>
+              </w:rPr>
+            </w:pPr>
+          </w:p>
+        </w:tc>
+        <w:tc>
+          <w:tcPr>
+            <w:tcW w:w="2790" w:type="dxa"/>
+          </w:tcPr>
+          <w:p>
+            <w:pPr>
+              <w:rPr>
+                <w:rFonts w:ascii="Arial" w:hAnsi="Arial" w:cs="Arial"/>
+              </w:rPr>
+            </w:pPr>
+          </w:p>
         </w:tc>
       </w:tr>
       <w:tr>
         <w:tc>
           <w:tcPr>
-            <w:tcW w:w="3192" w:type="dxa"/>
-          </w:tcPr>
-          <w:p>
-            <w:r>
+            <w:tcW w:w="2898" w:type="dxa"/>
+          </w:tcPr>
+          <w:p>
+            <w:pPr>
+              <w:rPr>
+                <w:rFonts w:ascii="Arial" w:hAnsi="Arial" w:cs="Arial"/>
+              </w:rPr>
+            </w:pPr>
+            <w:r>
+              <w:rPr>
+                <w:rFonts w:ascii="Arial" w:hAnsi="Arial" w:cs="Arial"/>
+              </w:rPr>
               <w:t>Water</w:t>
             </w:r>
             <w:r>
+              <w:rPr>
+                <w:rFonts w:ascii="Arial" w:hAnsi="Arial" w:cs="Arial"/>
+              </w:rPr>
               <w:t>640</w:t>
             </w:r>
             <w:r>
+              <w:rPr>
+                <w:rFonts w:ascii="Arial" w:hAnsi="Arial" w:cs="Arial"/>
+              </w:rPr>
               <w:t xml:space="preserve"> </w:t>
             </w:r>
           </w:p>
         </w:tc>
         <w:tc>
           <w:tcPr>
-            <w:tcW w:w="3192" w:type="dxa"/>
-          </w:tcPr>
-          <w:p>
-            <w:pPr>
-              <w:jc w:val="center"/>
-            </w:pPr>
-            <w:r>
+            <w:tcW w:w="2970" w:type="dxa"/>
+          </w:tcPr>
+          <w:p>
+            <w:pPr>
+              <w:jc w:val="center"/>
+              <w:rPr>
+                <w:rFonts w:ascii="Arial" w:hAnsi="Arial" w:cs="Arial"/>
+              </w:rPr>
+            </w:pPr>
+            <w:r>
+              <w:rPr>
+                <w:rFonts w:ascii="Arial" w:hAnsi="Arial" w:cs="Arial"/>
+              </w:rPr>
               <w:t>60%</w:t>
             </w:r>
           </w:p>
         </w:tc>
         <w:tc>
           <w:tcPr>
-            <w:tcW w:w="3192" w:type="dxa"/>
-          </w:tcPr>
-          <w:p>
-            <w:r>
+            <w:tcW w:w="2790" w:type="dxa"/>
+          </w:tcPr>
+          <w:p>
+            <w:pPr>
+              <w:rPr>
+                <w:rFonts w:ascii="Arial" w:hAnsi="Arial" w:cs="Arial"/>
+              </w:rPr>
+            </w:pPr>
+            <w:r>
+              <w:rPr>
+                <w:rFonts w:ascii="Arial" w:hAnsi="Arial" w:cs="Arial"/>
+                <w:i/>
+              </w:rPr>
+              <w:t>No Change</w:t>
+            </w:r>
+            <w:r>
+              <w:rPr>
+                <w:rFonts w:ascii="Arial" w:hAnsi="Arial" w:cs="Arial"/>
+              </w:rPr>
+              <w:t xml:space="preserve"> - </w:t>
+            </w:r>
+            <w:r>
+              <w:rPr>
+                <w:rFonts w:ascii="Arial" w:hAnsi="Arial" w:cs="Arial"/>
+              </w:rPr>
               <w:t>Condition 2</w:t>
             </w:r>
           </w:p>
@@ -682,36 +1171,61 @@
       <w:tr>
         <w:tc>
           <w:tcPr>
-            <w:tcW w:w="3192" w:type="dxa"/>
-          </w:tcPr>
-          <w:p>
-            <w:r>
+            <w:tcW w:w="2898" w:type="dxa"/>
+          </w:tcPr>
+          <w:p>
+            <w:pPr>
+              <w:rPr>
+                <w:rFonts w:ascii="Arial" w:hAnsi="Arial" w:cs="Arial"/>
+              </w:rPr>
+            </w:pPr>
+            <w:r>
+              <w:rPr>
+                <w:rFonts w:ascii="Arial" w:hAnsi="Arial" w:cs="Arial"/>
+              </w:rPr>
               <w:t>Shore1_640</w:t>
             </w:r>
             <w:r>
+              <w:rPr>
+                <w:rFonts w:ascii="Arial" w:hAnsi="Arial" w:cs="Arial"/>
+              </w:rPr>
               <w:t xml:space="preserve"> (REVERSED)</w:t>
             </w:r>
           </w:p>
         </w:tc>
         <w:tc>
           <w:tcPr>
-            <w:tcW w:w="3192" w:type="dxa"/>
-          </w:tcPr>
-          <w:p>
-            <w:pPr>
-              <w:jc w:val="center"/>
-            </w:pPr>
-            <w:r>
+            <w:tcW w:w="2970" w:type="dxa"/>
+          </w:tcPr>
+          <w:p>
+            <w:pPr>
+              <w:jc w:val="center"/>
+              <w:rPr>
+                <w:rFonts w:ascii="Arial" w:hAnsi="Arial" w:cs="Arial"/>
+              </w:rPr>
+            </w:pPr>
+            <w:r>
+              <w:rPr>
+                <w:rFonts w:ascii="Arial" w:hAnsi="Arial" w:cs="Arial"/>
+              </w:rPr>
               <w:t>10%</w:t>
             </w:r>
           </w:p>
         </w:tc>
         <w:tc>
           <w:tcPr>
-            <w:tcW w:w="3192" w:type="dxa"/>
-          </w:tcPr>
-          <w:p>
-            <w:r>
+            <w:tcW w:w="2790" w:type="dxa"/>
+          </w:tcPr>
+          <w:p>
+            <w:pPr>
+              <w:rPr>
+                <w:rFonts w:ascii="Arial" w:hAnsi="Arial" w:cs="Arial"/>
+              </w:rPr>
+            </w:pPr>
+            <w:r>
+              <w:rPr>
+                <w:rFonts w:ascii="Arial" w:hAnsi="Arial" w:cs="Arial"/>
+              </w:rPr>
               <w:t>Condition 1</w:t>
             </w:r>
           </w:p>
@@ -720,36 +1234,61 @@
       <w:tr>
         <w:tc>
           <w:tcPr>
-            <w:tcW w:w="3192" w:type="dxa"/>
-          </w:tcPr>
-          <w:p>
-            <w:r>
+            <w:tcW w:w="2898" w:type="dxa"/>
+          </w:tcPr>
+          <w:p>
+            <w:pPr>
+              <w:rPr>
+                <w:rFonts w:ascii="Arial" w:hAnsi="Arial" w:cs="Arial"/>
+              </w:rPr>
+            </w:pPr>
+            <w:r>
+              <w:rPr>
+                <w:rFonts w:ascii="Arial" w:hAnsi="Arial" w:cs="Arial"/>
+              </w:rPr>
               <w:t>Shore2_640</w:t>
             </w:r>
             <w:r>
+              <w:rPr>
+                <w:rFonts w:ascii="Arial" w:hAnsi="Arial" w:cs="Arial"/>
+              </w:rPr>
               <w:t xml:space="preserve"> (REVERSED)</w:t>
             </w:r>
           </w:p>
         </w:tc>
         <w:tc>
           <w:tcPr>
-            <w:tcW w:w="3192" w:type="dxa"/>
-          </w:tcPr>
-          <w:p>
-            <w:pPr>
-              <w:jc w:val="center"/>
-            </w:pPr>
-            <w:r>
+            <w:tcW w:w="2970" w:type="dxa"/>
+          </w:tcPr>
+          <w:p>
+            <w:pPr>
+              <w:jc w:val="center"/>
+              <w:rPr>
+                <w:rFonts w:ascii="Arial" w:hAnsi="Arial" w:cs="Arial"/>
+              </w:rPr>
+            </w:pPr>
+            <w:r>
+              <w:rPr>
+                <w:rFonts w:ascii="Arial" w:hAnsi="Arial" w:cs="Arial"/>
+              </w:rPr>
               <w:t>10%</w:t>
             </w:r>
           </w:p>
         </w:tc>
         <w:tc>
           <w:tcPr>
-            <w:tcW w:w="3192" w:type="dxa"/>
-          </w:tcPr>
-          <w:p>
-            <w:r>
+            <w:tcW w:w="2790" w:type="dxa"/>
+          </w:tcPr>
+          <w:p>
+            <w:pPr>
+              <w:rPr>
+                <w:rFonts w:ascii="Arial" w:hAnsi="Arial" w:cs="Arial"/>
+              </w:rPr>
+            </w:pPr>
+            <w:r>
+              <w:rPr>
+                <w:rFonts w:ascii="Arial" w:hAnsi="Arial" w:cs="Arial"/>
+              </w:rPr>
               <w:t>Condition 1</w:t>
             </w:r>
           </w:p>
@@ -758,36 +1297,61 @@
       <w:tr>
         <w:tc>
           <w:tcPr>
-            <w:tcW w:w="3192" w:type="dxa"/>
-          </w:tcPr>
-          <w:p>
-            <w:r>
+            <w:tcW w:w="2898" w:type="dxa"/>
+          </w:tcPr>
+          <w:p>
+            <w:pPr>
+              <w:rPr>
+                <w:rFonts w:ascii="Arial" w:hAnsi="Arial" w:cs="Arial"/>
+              </w:rPr>
+            </w:pPr>
+            <w:r>
+              <w:rPr>
+                <w:rFonts w:ascii="Arial" w:hAnsi="Arial" w:cs="Arial"/>
+              </w:rPr>
               <w:t>Shore3_640</w:t>
             </w:r>
             <w:r>
+              <w:rPr>
+                <w:rFonts w:ascii="Arial" w:hAnsi="Arial" w:cs="Arial"/>
+              </w:rPr>
               <w:t xml:space="preserve"> (REVERSED)</w:t>
             </w:r>
           </w:p>
         </w:tc>
         <w:tc>
           <w:tcPr>
-            <w:tcW w:w="3192" w:type="dxa"/>
-          </w:tcPr>
-          <w:p>
-            <w:pPr>
-              <w:jc w:val="center"/>
-            </w:pPr>
-            <w:r>
+            <w:tcW w:w="2970" w:type="dxa"/>
+          </w:tcPr>
+          <w:p>
+            <w:pPr>
+              <w:jc w:val="center"/>
+              <w:rPr>
+                <w:rFonts w:ascii="Arial" w:hAnsi="Arial" w:cs="Arial"/>
+              </w:rPr>
+            </w:pPr>
+            <w:r>
+              <w:rPr>
+                <w:rFonts w:ascii="Arial" w:hAnsi="Arial" w:cs="Arial"/>
+              </w:rPr>
               <w:t>10%</w:t>
             </w:r>
           </w:p>
         </w:tc>
         <w:tc>
           <w:tcPr>
-            <w:tcW w:w="3192" w:type="dxa"/>
-          </w:tcPr>
-          <w:p>
-            <w:r>
+            <w:tcW w:w="2790" w:type="dxa"/>
+          </w:tcPr>
+          <w:p>
+            <w:pPr>
+              <w:rPr>
+                <w:rFonts w:ascii="Arial" w:hAnsi="Arial" w:cs="Arial"/>
+              </w:rPr>
+            </w:pPr>
+            <w:r>
+              <w:rPr>
+                <w:rFonts w:ascii="Arial" w:hAnsi="Arial" w:cs="Arial"/>
+              </w:rPr>
               <w:t>Condition 1</w:t>
             </w:r>
           </w:p>
@@ -796,54 +1360,97 @@
       <w:tr>
         <w:tc>
           <w:tcPr>
-            <w:tcW w:w="3192" w:type="dxa"/>
-          </w:tcPr>
-          <w:p>
-            <w:r>
+            <w:tcW w:w="2898" w:type="dxa"/>
+          </w:tcPr>
+          <w:p>
+            <w:pPr>
+              <w:rPr>
+                <w:rFonts w:ascii="Arial" w:hAnsi="Arial" w:cs="Arial"/>
+              </w:rPr>
+            </w:pPr>
+            <w:r>
+              <w:rPr>
+                <w:rFonts w:ascii="Arial" w:hAnsi="Arial" w:cs="Arial"/>
+              </w:rPr>
               <w:t>Shore4_640</w:t>
             </w:r>
             <w:r>
+              <w:rPr>
+                <w:rFonts w:ascii="Arial" w:hAnsi="Arial" w:cs="Arial"/>
+              </w:rPr>
               <w:t xml:space="preserve"> (REVERSED)</w:t>
             </w:r>
           </w:p>
         </w:tc>
         <w:tc>
           <w:tcPr>
-            <w:tcW w:w="3192" w:type="dxa"/>
-          </w:tcPr>
-          <w:p>
-            <w:pPr>
-              <w:jc w:val="center"/>
-            </w:pPr>
-            <w:r>
+            <w:tcW w:w="2970" w:type="dxa"/>
+          </w:tcPr>
+          <w:p>
+            <w:pPr>
+              <w:jc w:val="center"/>
+              <w:rPr>
+                <w:rFonts w:ascii="Arial" w:hAnsi="Arial" w:cs="Arial"/>
+              </w:rPr>
+            </w:pPr>
+            <w:r>
+              <w:rPr>
+                <w:rFonts w:ascii="Arial" w:hAnsi="Arial" w:cs="Arial"/>
+              </w:rPr>
               <w:t>10%</w:t>
             </w:r>
           </w:p>
         </w:tc>
         <w:tc>
           <w:tcPr>
-            <w:tcW w:w="3192" w:type="dxa"/>
-          </w:tcPr>
-          <w:p>
-            <w:r>
+            <w:tcW w:w="2790" w:type="dxa"/>
+          </w:tcPr>
+          <w:p>
+            <w:pPr>
+              <w:rPr>
+                <w:rFonts w:ascii="Arial" w:hAnsi="Arial" w:cs="Arial"/>
+              </w:rPr>
+            </w:pPr>
+            <w:r>
+              <w:rPr>
+                <w:rFonts w:ascii="Arial" w:hAnsi="Arial" w:cs="Arial"/>
+              </w:rPr>
               <w:t>Condition 1</w:t>
             </w:r>
           </w:p>
         </w:tc>
       </w:tr>
     </w:tbl>
-    <w:p/>
     <w:p>
+      <w:pPr>
+        <w:rPr>
+          <w:rFonts w:ascii="Arial" w:hAnsi="Arial" w:cs="Arial"/>
+        </w:rPr>
+      </w:pPr>
+    </w:p>
+    <w:p>
+      <w:pPr>
+        <w:rPr>
+          <w:rFonts w:ascii="Arial" w:hAnsi="Arial" w:cs="Arial"/>
+        </w:rPr>
+      </w:pPr>
       <w:r>
+        <w:rPr>
+          <w:rFonts w:ascii="Arial" w:hAnsi="Arial" w:cs="Arial"/>
+        </w:rPr>
         <w:t>Corn Field Generation: (</w:t>
       </w:r>
       <w:r>
         <w:rPr>
+          <w:rFonts w:ascii="Arial" w:hAnsi="Arial" w:cs="Arial"/>
           <w:b/>
         </w:rPr>
         <w:t>Condition 3</w:t>
       </w:r>
       <w:r>
+        <w:rPr>
+          <w:rFonts w:ascii="Arial" w:hAnsi="Arial" w:cs="Arial"/>
+        </w:rPr>
         <w:t>)</w:t>
       </w:r>
     </w:p>
@@ -854,24 +1461,26 @@
         <w:tblLook w:val="04A0" w:firstRow="1" w:lastRow="0" w:firstColumn="1" w:lastColumn="0" w:noHBand="0" w:noVBand="1"/>
       </w:tblPr>
       <w:tblGrid>
-        <w:gridCol w:w="3192"/>
-        <w:gridCol w:w="3192"/>
-        <w:gridCol w:w="3192"/>
+        <w:gridCol w:w="2898"/>
+        <w:gridCol w:w="2970"/>
+        <w:gridCol w:w="2790"/>
       </w:tblGrid>
       <w:tr>
         <w:tc>
           <w:tcPr>
-            <w:tcW w:w="3192" w:type="dxa"/>
-          </w:tcPr>
-          <w:p>
-            <w:pPr>
-              <w:jc w:val="center"/>
-              <w:rPr>
+            <w:tcW w:w="2898" w:type="dxa"/>
+          </w:tcPr>
+          <w:p>
+            <w:pPr>
+              <w:jc w:val="center"/>
+              <w:rPr>
+                <w:rFonts w:ascii="Arial" w:hAnsi="Arial" w:cs="Arial"/>
                 <w:b/>
               </w:rPr>
             </w:pPr>
             <w:r>
               <w:rPr>
+                <w:rFonts w:ascii="Arial" w:hAnsi="Arial" w:cs="Arial"/>
                 <w:b/>
               </w:rPr>
               <w:t>TILE NAME</w:t>
@@ -880,17 +1489,19 @@
         </w:tc>
         <w:tc>
           <w:tcPr>
-            <w:tcW w:w="3192" w:type="dxa"/>
-          </w:tcPr>
-          <w:p>
-            <w:pPr>
-              <w:jc w:val="center"/>
-              <w:rPr>
+            <w:tcW w:w="2970" w:type="dxa"/>
+          </w:tcPr>
+          <w:p>
+            <w:pPr>
+              <w:jc w:val="center"/>
+              <w:rPr>
+                <w:rFonts w:ascii="Arial" w:hAnsi="Arial" w:cs="Arial"/>
                 <w:b/>
               </w:rPr>
             </w:pPr>
             <w:r>
               <w:rPr>
+                <w:rFonts w:ascii="Arial" w:hAnsi="Arial" w:cs="Arial"/>
                 <w:b/>
               </w:rPr>
               <w:t>CHANCE OF APPEARING</w:t>
@@ -899,17 +1510,19 @@
         </w:tc>
         <w:tc>
           <w:tcPr>
-            <w:tcW w:w="3192" w:type="dxa"/>
-          </w:tcPr>
-          <w:p>
-            <w:pPr>
-              <w:jc w:val="center"/>
-              <w:rPr>
+            <w:tcW w:w="2790" w:type="dxa"/>
+          </w:tcPr>
+          <w:p>
+            <w:pPr>
+              <w:jc w:val="center"/>
+              <w:rPr>
+                <w:rFonts w:ascii="Arial" w:hAnsi="Arial" w:cs="Arial"/>
                 <w:b/>
               </w:rPr>
             </w:pPr>
             <w:r>
               <w:rPr>
+                <w:rFonts w:ascii="Arial" w:hAnsi="Arial" w:cs="Arial"/>
                 <w:b/>
               </w:rPr>
               <w:t>CONDITION AFTER</w:t>
@@ -920,53 +1533,106 @@
       <w:tr>
         <w:tc>
           <w:tcPr>
-            <w:tcW w:w="3192" w:type="dxa"/>
-          </w:tcPr>
-          <w:p/>
-        </w:tc>
-        <w:tc>
-          <w:tcPr>
-            <w:tcW w:w="3192" w:type="dxa"/>
-          </w:tcPr>
-          <w:p/>
-        </w:tc>
-        <w:tc>
-          <w:tcPr>
-            <w:tcW w:w="3192" w:type="dxa"/>
-          </w:tcPr>
-          <w:p/>
+            <w:tcW w:w="2898" w:type="dxa"/>
+          </w:tcPr>
+          <w:p>
+            <w:pPr>
+              <w:rPr>
+                <w:rFonts w:ascii="Arial" w:hAnsi="Arial" w:cs="Arial"/>
+              </w:rPr>
+            </w:pPr>
+          </w:p>
+        </w:tc>
+        <w:tc>
+          <w:tcPr>
+            <w:tcW w:w="2970" w:type="dxa"/>
+          </w:tcPr>
+          <w:p>
+            <w:pPr>
+              <w:rPr>
+                <w:rFonts w:ascii="Arial" w:hAnsi="Arial" w:cs="Arial"/>
+              </w:rPr>
+            </w:pPr>
+          </w:p>
+        </w:tc>
+        <w:tc>
+          <w:tcPr>
+            <w:tcW w:w="2790" w:type="dxa"/>
+          </w:tcPr>
+          <w:p>
+            <w:pPr>
+              <w:rPr>
+                <w:rFonts w:ascii="Arial" w:hAnsi="Arial" w:cs="Arial"/>
+              </w:rPr>
+            </w:pPr>
+          </w:p>
         </w:tc>
       </w:tr>
       <w:tr>
         <w:tc>
           <w:tcPr>
-            <w:tcW w:w="3192" w:type="dxa"/>
-          </w:tcPr>
-          <w:p>
-            <w:r>
+            <w:tcW w:w="2898" w:type="dxa"/>
+          </w:tcPr>
+          <w:p>
+            <w:pPr>
+              <w:rPr>
+                <w:rFonts w:ascii="Arial" w:hAnsi="Arial" w:cs="Arial"/>
+              </w:rPr>
+            </w:pPr>
+            <w:r>
+              <w:rPr>
+                <w:rFonts w:ascii="Arial" w:hAnsi="Arial" w:cs="Arial"/>
+              </w:rPr>
               <w:t>Corn_Field_Mid640</w:t>
             </w:r>
           </w:p>
         </w:tc>
         <w:tc>
           <w:tcPr>
-            <w:tcW w:w="3192" w:type="dxa"/>
-          </w:tcPr>
-          <w:p>
-            <w:pPr>
-              <w:jc w:val="center"/>
-            </w:pPr>
-            <w:r>
+            <w:tcW w:w="2970" w:type="dxa"/>
+          </w:tcPr>
+          <w:p>
+            <w:pPr>
+              <w:jc w:val="center"/>
+              <w:rPr>
+                <w:rFonts w:ascii="Arial" w:hAnsi="Arial" w:cs="Arial"/>
+              </w:rPr>
+            </w:pPr>
+            <w:r>
+              <w:rPr>
+                <w:rFonts w:ascii="Arial" w:hAnsi="Arial" w:cs="Arial"/>
+              </w:rPr>
               <w:t>50%</w:t>
             </w:r>
           </w:p>
         </w:tc>
         <w:tc>
           <w:tcPr>
-            <w:tcW w:w="3192" w:type="dxa"/>
-          </w:tcPr>
-          <w:p>
-            <w:r>
+            <w:tcW w:w="2790" w:type="dxa"/>
+          </w:tcPr>
+          <w:p>
+            <w:pPr>
+              <w:rPr>
+                <w:rFonts w:ascii="Arial" w:hAnsi="Arial" w:cs="Arial"/>
+              </w:rPr>
+            </w:pPr>
+            <w:r>
+              <w:rPr>
+                <w:rFonts w:ascii="Arial" w:hAnsi="Arial" w:cs="Arial"/>
+                <w:i/>
+              </w:rPr>
+              <w:t>No Change</w:t>
+            </w:r>
+            <w:r>
+              <w:rPr>
+                <w:rFonts w:ascii="Arial" w:hAnsi="Arial" w:cs="Arial"/>
+              </w:rPr>
+              <w:t xml:space="preserve"> - </w:t>
+            </w:r>
+            <w:r>
+              <w:rPr>
+                <w:rFonts w:ascii="Arial" w:hAnsi="Arial" w:cs="Arial"/>
+              </w:rPr>
               <w:t>Condition 3</w:t>
             </w:r>
           </w:p>
@@ -975,33 +1641,55 @@
       <w:tr>
         <w:tc>
           <w:tcPr>
-            <w:tcW w:w="3192" w:type="dxa"/>
-          </w:tcPr>
-          <w:p>
-            <w:r>
+            <w:tcW w:w="2898" w:type="dxa"/>
+          </w:tcPr>
+          <w:p>
+            <w:pPr>
+              <w:rPr>
+                <w:rFonts w:ascii="Arial" w:hAnsi="Arial" w:cs="Arial"/>
+              </w:rPr>
+            </w:pPr>
+            <w:r>
+              <w:rPr>
+                <w:rFonts w:ascii="Arial" w:hAnsi="Arial" w:cs="Arial"/>
+              </w:rPr>
               <w:t>Corn_Field_Right640</w:t>
             </w:r>
           </w:p>
         </w:tc>
         <w:tc>
           <w:tcPr>
-            <w:tcW w:w="3192" w:type="dxa"/>
-          </w:tcPr>
-          <w:p>
-            <w:pPr>
-              <w:jc w:val="center"/>
-            </w:pPr>
-            <w:r>
+            <w:tcW w:w="2970" w:type="dxa"/>
+          </w:tcPr>
+          <w:p>
+            <w:pPr>
+              <w:jc w:val="center"/>
+              <w:rPr>
+                <w:rFonts w:ascii="Arial" w:hAnsi="Arial" w:cs="Arial"/>
+              </w:rPr>
+            </w:pPr>
+            <w:r>
+              <w:rPr>
+                <w:rFonts w:ascii="Arial" w:hAnsi="Arial" w:cs="Arial"/>
+              </w:rPr>
               <w:t>50%</w:t>
             </w:r>
           </w:p>
         </w:tc>
         <w:tc>
           <w:tcPr>
-            <w:tcW w:w="3192" w:type="dxa"/>
-          </w:tcPr>
-          <w:p>
-            <w:r>
+            <w:tcW w:w="2790" w:type="dxa"/>
+          </w:tcPr>
+          <w:p>
+            <w:pPr>
+              <w:rPr>
+                <w:rFonts w:ascii="Arial" w:hAnsi="Arial" w:cs="Arial"/>
+              </w:rPr>
+            </w:pPr>
+            <w:r>
+              <w:rPr>
+                <w:rFonts w:ascii="Arial" w:hAnsi="Arial" w:cs="Arial"/>
+              </w:rPr>
               <w:t>Condition 1</w:t>
             </w:r>
           </w:p>
@@ -1009,12 +1697,17 @@
       </w:tr>
     </w:tbl>
     <w:p>
+      <w:pPr>
+        <w:rPr>
+          <w:rFonts w:ascii="Arial" w:hAnsi="Arial" w:cs="Arial"/>
+        </w:rPr>
+      </w:pPr>
       <w:bookmarkStart w:id="0" w:name="_GoBack"/>
       <w:bookmarkEnd w:id="0"/>
     </w:p>
     <w:sectPr>
       <w:pgSz w:w="12240" w:h="15840"/>
-      <w:pgMar w:top="1440" w:right="1440" w:bottom="1440" w:left="1440" w:header="720" w:footer="720" w:gutter="0"/>
+      <w:pgMar w:top="720" w:right="720" w:bottom="720" w:left="720" w:header="720" w:footer="720" w:gutter="0"/>
       <w:cols w:space="720"/>
       <w:docGrid w:linePitch="360"/>
     </w:sectPr>
@@ -1812,7 +2505,7 @@
 </file>
 
 <file path=customXml/itemProps1.xml><?xml version="1.0" encoding="utf-8"?>
-<ds:datastoreItem xmlns:ds="http://schemas.openxmlformats.org/officeDocument/2006/customXml" ds:itemID="{4A2DD138-5962-4BB3-A995-987166568745}">
+<ds:datastoreItem xmlns:ds="http://schemas.openxmlformats.org/officeDocument/2006/customXml" ds:itemID="{A5A1FE1E-6FCC-4FD2-A36B-3AAE7CB7FC77}">
   <ds:schemaRefs>
     <ds:schemaRef ds:uri="http://schemas.openxmlformats.org/officeDocument/2006/bibliography"/>
   </ds:schemaRefs>

</xml_diff>